<commit_message>
latex thesis and LSTM modification
</commit_message>
<xml_diff>
--- a/reference/lstm.bib.docx
+++ b/reference/lstm.bib.docx
@@ -3206,7 +3206,7 @@
     <w:p>
       <w:pPr>
         <w:rPr>
-          <w:rFonts w:ascii="Courier" w:hAnsi="Courier" w:cs="Courier" w:hint="eastAsia"/>
+          <w:rFonts w:ascii="Courier" w:hAnsi="Courier" w:cs="Courier"/>
           <w:kern w:val="0"/>
           <w:sz w:val="26"/>
           <w:szCs w:val="26"/>
@@ -3225,7 +3225,7 @@
     <w:p>
       <w:pPr>
         <w:rPr>
-          <w:rFonts w:ascii="Courier" w:hAnsi="Courier" w:cs="Courier" w:hint="eastAsia"/>
+          <w:rFonts w:ascii="Courier" w:hAnsi="Courier" w:cs="Courier"/>
           <w:kern w:val="0"/>
           <w:sz w:val="26"/>
           <w:szCs w:val="26"/>
@@ -3731,7 +3731,7 @@
     <w:p>
       <w:pPr>
         <w:rPr>
-          <w:rFonts w:ascii="Courier" w:hAnsi="Courier" w:cs="Courier" w:hint="eastAsia"/>
+          <w:rFonts w:ascii="Courier" w:hAnsi="Courier" w:cs="Courier"/>
           <w:kern w:val="0"/>
           <w:sz w:val="26"/>
           <w:szCs w:val="26"/>
@@ -4170,7 +4170,7 @@
     <w:p>
       <w:pPr>
         <w:rPr>
-          <w:rFonts w:ascii="Courier" w:hAnsi="Courier" w:cs="Courier" w:hint="eastAsia"/>
+          <w:rFonts w:ascii="Courier" w:hAnsi="Courier" w:cs="Courier"/>
           <w:kern w:val="0"/>
           <w:sz w:val="26"/>
           <w:szCs w:val="26"/>
@@ -4649,7 +4649,7 @@
     <w:p>
       <w:pPr>
         <w:rPr>
-          <w:rFonts w:ascii="Courier" w:hAnsi="Courier" w:cs="Courier" w:hint="eastAsia"/>
+          <w:rFonts w:ascii="Courier" w:hAnsi="Courier" w:cs="Courier"/>
           <w:kern w:val="0"/>
           <w:sz w:val="26"/>
           <w:szCs w:val="26"/>
@@ -5144,7 +5144,7 @@
     <w:p>
       <w:pPr>
         <w:rPr>
-          <w:rFonts w:ascii="Courier" w:hAnsi="Courier" w:cs="Courier" w:hint="eastAsia"/>
+          <w:rFonts w:ascii="Courier" w:hAnsi="Courier" w:cs="Courier"/>
           <w:kern w:val="0"/>
           <w:sz w:val="26"/>
           <w:szCs w:val="26"/>
@@ -5555,7 +5555,7 @@
     <w:p>
       <w:pPr>
         <w:rPr>
-          <w:rFonts w:ascii="Courier" w:hAnsi="Courier" w:cs="Courier" w:hint="eastAsia"/>
+          <w:rFonts w:ascii="Courier" w:hAnsi="Courier" w:cs="Courier"/>
           <w:kern w:val="0"/>
           <w:sz w:val="26"/>
           <w:szCs w:val="26"/>
@@ -5878,7 +5878,7 @@
     <w:p>
       <w:pPr>
         <w:rPr>
-          <w:rFonts w:ascii="Courier" w:hAnsi="Courier" w:cs="Courier" w:hint="eastAsia"/>
+          <w:rFonts w:ascii="Courier" w:hAnsi="Courier" w:cs="Courier"/>
           <w:kern w:val="0"/>
           <w:sz w:val="26"/>
           <w:szCs w:val="26"/>
@@ -6309,7 +6309,7 @@
     <w:p>
       <w:pPr>
         <w:rPr>
-          <w:rFonts w:ascii="Courier" w:hAnsi="Courier" w:cs="Courier" w:hint="eastAsia"/>
+          <w:rFonts w:ascii="Courier" w:hAnsi="Courier" w:cs="Courier"/>
           <w:kern w:val="0"/>
           <w:sz w:val="26"/>
           <w:szCs w:val="26"/>
@@ -6660,7 +6660,7 @@
     <w:p>
       <w:pPr>
         <w:rPr>
-          <w:rFonts w:ascii="Courier" w:hAnsi="Courier" w:cs="Courier" w:hint="eastAsia"/>
+          <w:rFonts w:ascii="Courier" w:hAnsi="Courier" w:cs="Courier"/>
           <w:kern w:val="0"/>
           <w:sz w:val="26"/>
           <w:szCs w:val="26"/>
@@ -7047,7 +7047,7 @@
     <w:p>
       <w:pPr>
         <w:rPr>
-          <w:rFonts w:ascii="Courier" w:hAnsi="Courier" w:cs="Courier" w:hint="eastAsia"/>
+          <w:rFonts w:ascii="Courier" w:hAnsi="Courier" w:cs="Courier"/>
           <w:kern w:val="0"/>
           <w:sz w:val="26"/>
           <w:szCs w:val="26"/>
@@ -7482,7 +7482,7 @@
     <w:p>
       <w:pPr>
         <w:rPr>
-          <w:rFonts w:ascii="Courier" w:hAnsi="Courier" w:cs="Courier" w:hint="eastAsia"/>
+          <w:rFonts w:ascii="Courier" w:hAnsi="Courier" w:cs="Courier"/>
           <w:kern w:val="0"/>
           <w:sz w:val="26"/>
           <w:szCs w:val="26"/>
@@ -8033,7 +8033,7 @@
     <w:p>
       <w:pPr>
         <w:rPr>
-          <w:rFonts w:ascii="Courier" w:hAnsi="Courier" w:cs="Courier" w:hint="eastAsia"/>
+          <w:rFonts w:ascii="Courier" w:hAnsi="Courier" w:cs="Courier"/>
           <w:kern w:val="0"/>
           <w:sz w:val="26"/>
           <w:szCs w:val="26"/>
@@ -8468,7 +8468,7 @@
     <w:p>
       <w:pPr>
         <w:rPr>
-          <w:rFonts w:ascii="Courier" w:hAnsi="Courier" w:cs="Courier" w:hint="eastAsia"/>
+          <w:rFonts w:ascii="Courier" w:hAnsi="Courier" w:cs="Courier"/>
           <w:kern w:val="0"/>
           <w:sz w:val="26"/>
           <w:szCs w:val="26"/>
@@ -8923,7 +8923,7 @@
     <w:p>
       <w:pPr>
         <w:rPr>
-          <w:rFonts w:ascii="Courier" w:hAnsi="Courier" w:cs="Courier" w:hint="eastAsia"/>
+          <w:rFonts w:ascii="Courier" w:hAnsi="Courier" w:cs="Courier"/>
           <w:kern w:val="0"/>
           <w:sz w:val="26"/>
           <w:szCs w:val="26"/>
@@ -9310,7 +9310,7 @@
     <w:p>
       <w:pPr>
         <w:rPr>
-          <w:rFonts w:ascii="Courier" w:hAnsi="Courier" w:cs="Courier" w:hint="eastAsia"/>
+          <w:rFonts w:ascii="Courier" w:hAnsi="Courier" w:cs="Courier"/>
           <w:kern w:val="0"/>
           <w:sz w:val="26"/>
           <w:szCs w:val="26"/>
@@ -9745,7 +9745,7 @@
     <w:p>
       <w:pPr>
         <w:rPr>
-          <w:rFonts w:ascii="Courier" w:hAnsi="Courier" w:cs="Courier" w:hint="eastAsia"/>
+          <w:rFonts w:ascii="Courier" w:hAnsi="Courier" w:cs="Courier"/>
           <w:kern w:val="0"/>
           <w:sz w:val="26"/>
           <w:szCs w:val="26"/>
@@ -10004,7 +10004,7 @@
     <w:p>
       <w:pPr>
         <w:rPr>
-          <w:rFonts w:ascii="Courier" w:hAnsi="Courier" w:cs="Courier" w:hint="eastAsia"/>
+          <w:rFonts w:ascii="Courier" w:hAnsi="Courier" w:cs="Courier"/>
           <w:kern w:val="0"/>
           <w:sz w:val="26"/>
           <w:szCs w:val="26"/>
@@ -10439,7 +10439,7 @@
     <w:p>
       <w:pPr>
         <w:rPr>
-          <w:rFonts w:ascii="Courier" w:hAnsi="Courier" w:cs="Courier" w:hint="eastAsia"/>
+          <w:rFonts w:ascii="Courier" w:hAnsi="Courier" w:cs="Courier"/>
           <w:kern w:val="0"/>
           <w:sz w:val="26"/>
           <w:szCs w:val="26"/>
@@ -10894,7 +10894,7 @@
     <w:p>
       <w:pPr>
         <w:rPr>
-          <w:rFonts w:ascii="Courier" w:hAnsi="Courier" w:cs="Courier" w:hint="eastAsia"/>
+          <w:rFonts w:ascii="Courier" w:hAnsi="Courier" w:cs="Courier"/>
           <w:kern w:val="0"/>
           <w:sz w:val="26"/>
           <w:szCs w:val="26"/>
@@ -11197,7 +11197,7 @@
     <w:p>
       <w:pPr>
         <w:rPr>
-          <w:rFonts w:ascii="Courier" w:hAnsi="Courier" w:cs="Courier" w:hint="eastAsia"/>
+          <w:rFonts w:ascii="Courier" w:hAnsi="Courier" w:cs="Courier"/>
           <w:kern w:val="0"/>
           <w:sz w:val="26"/>
           <w:szCs w:val="26"/>
@@ -11692,7 +11692,7 @@
     <w:p>
       <w:pPr>
         <w:rPr>
-          <w:rFonts w:ascii="Courier" w:hAnsi="Courier" w:cs="Courier" w:hint="eastAsia"/>
+          <w:rFonts w:ascii="Courier" w:hAnsi="Courier" w:cs="Courier"/>
           <w:kern w:val="0"/>
           <w:sz w:val="26"/>
           <w:szCs w:val="26"/>
@@ -12167,7 +12167,7 @@
     <w:p>
       <w:pPr>
         <w:rPr>
-          <w:rFonts w:ascii="Courier" w:hAnsi="Courier" w:cs="Courier" w:hint="eastAsia"/>
+          <w:rFonts w:ascii="Courier" w:hAnsi="Courier" w:cs="Courier"/>
           <w:kern w:val="0"/>
           <w:sz w:val="26"/>
           <w:szCs w:val="26"/>
@@ -12226,18 +12226,281 @@
           <w:sz w:val="26"/>
           <w:szCs w:val="26"/>
         </w:rPr>
-        <w:t>{</w:t>
+        <w:t>{hochreiter2001gradient,</w:t>
+      </w:r>
+    </w:p>
+    <w:p>
+      <w:pPr>
+        <w:widowControl/>
+        <w:autoSpaceDE w:val="0"/>
+        <w:autoSpaceDN w:val="0"/>
+        <w:adjustRightInd w:val="0"/>
+        <w:jc w:val="left"/>
+        <w:rPr>
+          <w:rFonts w:ascii="Courier" w:hAnsi="Courier" w:cs="Courier"/>
+          <w:kern w:val="0"/>
+          <w:sz w:val="26"/>
+          <w:szCs w:val="26"/>
+        </w:rPr>
+      </w:pPr>
+      <w:r>
+        <w:rPr>
+          <w:rFonts w:ascii="Courier" w:hAnsi="Courier" w:cs="Courier"/>
+          <w:kern w:val="0"/>
+          <w:sz w:val="26"/>
+          <w:szCs w:val="26"/>
+        </w:rPr>
+        <w:t xml:space="preserve">  </w:t>
+      </w:r>
+      <w:proofErr w:type="gramStart"/>
+      <w:r>
+        <w:rPr>
+          <w:rFonts w:ascii="Courier" w:hAnsi="Courier" w:cs="Courier"/>
+          <w:kern w:val="0"/>
+          <w:sz w:val="26"/>
+          <w:szCs w:val="26"/>
+        </w:rPr>
+        <w:t>title</w:t>
+      </w:r>
+      <w:proofErr w:type="gramEnd"/>
+      <w:r>
+        <w:rPr>
+          <w:rFonts w:ascii="Courier" w:hAnsi="Courier" w:cs="Courier"/>
+          <w:kern w:val="0"/>
+          <w:sz w:val="26"/>
+          <w:szCs w:val="26"/>
+        </w:rPr>
+        <w:t>={Gradient flow in recurrent nets: the difficulty of learning long-term dependencies},</w:t>
+      </w:r>
+    </w:p>
+    <w:p>
+      <w:pPr>
+        <w:widowControl/>
+        <w:autoSpaceDE w:val="0"/>
+        <w:autoSpaceDN w:val="0"/>
+        <w:adjustRightInd w:val="0"/>
+        <w:jc w:val="left"/>
+        <w:rPr>
+          <w:rFonts w:ascii="Courier" w:hAnsi="Courier" w:cs="Courier"/>
+          <w:kern w:val="0"/>
+          <w:sz w:val="26"/>
+          <w:szCs w:val="26"/>
+        </w:rPr>
+      </w:pPr>
+      <w:r>
+        <w:rPr>
+          <w:rFonts w:ascii="Courier" w:hAnsi="Courier" w:cs="Courier"/>
+          <w:kern w:val="0"/>
+          <w:sz w:val="26"/>
+          <w:szCs w:val="26"/>
+        </w:rPr>
+        <w:t xml:space="preserve">  </w:t>
+      </w:r>
+      <w:proofErr w:type="gramStart"/>
+      <w:r>
+        <w:rPr>
+          <w:rFonts w:ascii="Courier" w:hAnsi="Courier" w:cs="Courier"/>
+          <w:kern w:val="0"/>
+          <w:sz w:val="26"/>
+          <w:szCs w:val="26"/>
+        </w:rPr>
+        <w:t>author</w:t>
+      </w:r>
+      <w:proofErr w:type="gramEnd"/>
+      <w:r>
+        <w:rPr>
+          <w:rFonts w:ascii="Courier" w:hAnsi="Courier" w:cs="Courier"/>
+          <w:kern w:val="0"/>
+          <w:sz w:val="26"/>
+          <w:szCs w:val="26"/>
+        </w:rPr>
+        <w:t>={</w:t>
+      </w:r>
+      <w:proofErr w:type="spellStart"/>
+      <w:r>
+        <w:rPr>
+          <w:rFonts w:ascii="Courier" w:hAnsi="Courier" w:cs="Courier"/>
+          <w:kern w:val="0"/>
+          <w:sz w:val="26"/>
+          <w:szCs w:val="26"/>
+        </w:rPr>
+        <w:t>Hochreiter</w:t>
+      </w:r>
+      <w:proofErr w:type="spellEnd"/>
+      <w:r>
+        <w:rPr>
+          <w:rFonts w:ascii="Courier" w:hAnsi="Courier" w:cs="Courier"/>
+          <w:kern w:val="0"/>
+          <w:sz w:val="26"/>
+          <w:szCs w:val="26"/>
+        </w:rPr>
+        <w:t xml:space="preserve">, </w:t>
+      </w:r>
+      <w:proofErr w:type="spellStart"/>
+      <w:r>
+        <w:rPr>
+          <w:rFonts w:ascii="Courier" w:hAnsi="Courier" w:cs="Courier"/>
+          <w:kern w:val="0"/>
+          <w:sz w:val="26"/>
+          <w:szCs w:val="26"/>
+        </w:rPr>
+        <w:t>Sepp</w:t>
+      </w:r>
+      <w:proofErr w:type="spellEnd"/>
+      <w:r>
+        <w:rPr>
+          <w:rFonts w:ascii="Courier" w:hAnsi="Courier" w:cs="Courier"/>
+          <w:kern w:val="0"/>
+          <w:sz w:val="26"/>
+          <w:szCs w:val="26"/>
+        </w:rPr>
+        <w:t xml:space="preserve"> and </w:t>
+      </w:r>
+      <w:proofErr w:type="spellStart"/>
+      <w:r>
+        <w:rPr>
+          <w:rFonts w:ascii="Courier" w:hAnsi="Courier" w:cs="Courier"/>
+          <w:kern w:val="0"/>
+          <w:sz w:val="26"/>
+          <w:szCs w:val="26"/>
+        </w:rPr>
+        <w:t>Bengio</w:t>
+      </w:r>
+      <w:proofErr w:type="spellEnd"/>
+      <w:r>
+        <w:rPr>
+          <w:rFonts w:ascii="Courier" w:hAnsi="Courier" w:cs="Courier"/>
+          <w:kern w:val="0"/>
+          <w:sz w:val="26"/>
+          <w:szCs w:val="26"/>
+        </w:rPr>
+        <w:t xml:space="preserve">, </w:t>
+      </w:r>
+      <w:proofErr w:type="spellStart"/>
+      <w:r>
+        <w:rPr>
+          <w:rFonts w:ascii="Courier" w:hAnsi="Courier" w:cs="Courier"/>
+          <w:kern w:val="0"/>
+          <w:sz w:val="26"/>
+          <w:szCs w:val="26"/>
+        </w:rPr>
+        <w:t>Yoshua</w:t>
+      </w:r>
+      <w:proofErr w:type="spellEnd"/>
+      <w:r>
+        <w:rPr>
+          <w:rFonts w:ascii="Courier" w:hAnsi="Courier" w:cs="Courier"/>
+          <w:kern w:val="0"/>
+          <w:sz w:val="26"/>
+          <w:szCs w:val="26"/>
+        </w:rPr>
+        <w:t xml:space="preserve"> and </w:t>
+      </w:r>
+      <w:proofErr w:type="spellStart"/>
+      <w:r>
+        <w:rPr>
+          <w:rFonts w:ascii="Courier" w:hAnsi="Courier" w:cs="Courier"/>
+          <w:kern w:val="0"/>
+          <w:sz w:val="26"/>
+          <w:szCs w:val="26"/>
+        </w:rPr>
+        <w:t>Frasconi</w:t>
+      </w:r>
+      <w:proofErr w:type="spellEnd"/>
+      <w:r>
+        <w:rPr>
+          <w:rFonts w:ascii="Courier" w:hAnsi="Courier" w:cs="Courier"/>
+          <w:kern w:val="0"/>
+          <w:sz w:val="26"/>
+          <w:szCs w:val="26"/>
+        </w:rPr>
+        <w:t xml:space="preserve">, Paolo and </w:t>
+      </w:r>
+      <w:proofErr w:type="spellStart"/>
+      <w:r>
+        <w:rPr>
+          <w:rFonts w:ascii="Courier" w:hAnsi="Courier" w:cs="Courier"/>
+          <w:kern w:val="0"/>
+          <w:sz w:val="26"/>
+          <w:szCs w:val="26"/>
+        </w:rPr>
+        <w:t>Schmidhuber</w:t>
+      </w:r>
+      <w:proofErr w:type="spellEnd"/>
+      <w:r>
+        <w:rPr>
+          <w:rFonts w:ascii="Courier" w:hAnsi="Courier" w:cs="Courier"/>
+          <w:kern w:val="0"/>
+          <w:sz w:val="26"/>
+          <w:szCs w:val="26"/>
+        </w:rPr>
+        <w:t>, J{\"u}</w:t>
+      </w:r>
+      <w:proofErr w:type="spellStart"/>
+      <w:r>
+        <w:rPr>
+          <w:rFonts w:ascii="Courier" w:hAnsi="Courier" w:cs="Courier"/>
+          <w:kern w:val="0"/>
+          <w:sz w:val="26"/>
+          <w:szCs w:val="26"/>
+        </w:rPr>
+        <w:t>rgen</w:t>
+      </w:r>
+      <w:proofErr w:type="spellEnd"/>
+      <w:r>
+        <w:rPr>
+          <w:rFonts w:ascii="Courier" w:hAnsi="Courier" w:cs="Courier"/>
+          <w:kern w:val="0"/>
+          <w:sz w:val="26"/>
+          <w:szCs w:val="26"/>
+        </w:rPr>
+        <w:t>},</w:t>
+      </w:r>
+    </w:p>
+    <w:p>
+      <w:pPr>
+        <w:widowControl/>
+        <w:autoSpaceDE w:val="0"/>
+        <w:autoSpaceDN w:val="0"/>
+        <w:adjustRightInd w:val="0"/>
+        <w:jc w:val="left"/>
+        <w:rPr>
+          <w:rFonts w:ascii="Courier" w:hAnsi="Courier" w:cs="Courier"/>
+          <w:kern w:val="0"/>
+          <w:sz w:val="26"/>
+          <w:szCs w:val="26"/>
+        </w:rPr>
+      </w:pPr>
+      <w:r>
+        <w:rPr>
+          <w:rFonts w:ascii="Courier" w:hAnsi="Courier" w:cs="Courier"/>
+          <w:kern w:val="0"/>
+          <w:sz w:val="26"/>
+          <w:szCs w:val="26"/>
+        </w:rPr>
+        <w:t xml:space="preserve">  </w:t>
+      </w:r>
+      <w:proofErr w:type="gramStart"/>
+      <w:r>
+        <w:rPr>
+          <w:rFonts w:ascii="Courier" w:hAnsi="Courier" w:cs="Courier"/>
+          <w:kern w:val="0"/>
+          <w:sz w:val="26"/>
+          <w:szCs w:val="26"/>
+        </w:rPr>
+        <w:t>year</w:t>
+      </w:r>
+      <w:proofErr w:type="gramEnd"/>
+      <w:r>
+        <w:rPr>
+          <w:rFonts w:ascii="Courier" w:hAnsi="Courier" w:cs="Courier"/>
+          <w:kern w:val="0"/>
+          <w:sz w:val="26"/>
+          <w:szCs w:val="26"/>
+        </w:rPr>
+        <w:t>={2001}</w:t>
       </w:r>
       <w:bookmarkStart w:id="0" w:name="_GoBack"/>
-      <w:r>
-        <w:rPr>
-          <w:rFonts w:ascii="Courier" w:hAnsi="Courier" w:cs="Courier"/>
-          <w:kern w:val="0"/>
-          <w:sz w:val="26"/>
-          <w:szCs w:val="26"/>
-        </w:rPr>
-        <w:t>hochreiter2001gradient</w:t>
-      </w:r>
       <w:bookmarkEnd w:id="0"/>
       <w:r>
         <w:rPr>
@@ -12280,6 +12543,101 @@
           <w:sz w:val="26"/>
           <w:szCs w:val="26"/>
         </w:rPr>
+        <w:t>publisher</w:t>
+      </w:r>
+      <w:proofErr w:type="gramEnd"/>
+      <w:r>
+        <w:rPr>
+          <w:rFonts w:ascii="Courier" w:hAnsi="Courier" w:cs="Courier"/>
+          <w:kern w:val="0"/>
+          <w:sz w:val="26"/>
+          <w:szCs w:val="26"/>
+        </w:rPr>
+        <w:t>={A field guide to dynamical recurrent neural networks. IEEE Press}</w:t>
+      </w:r>
+    </w:p>
+    <w:p>
+      <w:pPr>
+        <w:rPr>
+          <w:rFonts w:ascii="Courier" w:hAnsi="Courier" w:cs="Courier"/>
+          <w:kern w:val="0"/>
+          <w:sz w:val="26"/>
+          <w:szCs w:val="26"/>
+        </w:rPr>
+      </w:pPr>
+      <w:r>
+        <w:rPr>
+          <w:rFonts w:ascii="Courier" w:hAnsi="Courier" w:cs="Courier"/>
+          <w:kern w:val="0"/>
+          <w:sz w:val="26"/>
+          <w:szCs w:val="26"/>
+        </w:rPr>
+        <w:t>}</w:t>
+      </w:r>
+    </w:p>
+    <w:p>
+      <w:pPr>
+        <w:widowControl/>
+        <w:autoSpaceDE w:val="0"/>
+        <w:autoSpaceDN w:val="0"/>
+        <w:adjustRightInd w:val="0"/>
+        <w:jc w:val="left"/>
+        <w:rPr>
+          <w:rFonts w:ascii="Courier" w:hAnsi="Courier" w:cs="Courier"/>
+          <w:kern w:val="0"/>
+        </w:rPr>
+      </w:pPr>
+      <w:r>
+        <w:rPr>
+          <w:rFonts w:ascii="Courier" w:hAnsi="Courier" w:cs="Courier"/>
+          <w:kern w:val="0"/>
+        </w:rPr>
+        <w:t>@</w:t>
+      </w:r>
+      <w:proofErr w:type="spellStart"/>
+      <w:proofErr w:type="gramStart"/>
+      <w:r>
+        <w:rPr>
+          <w:rFonts w:ascii="Courier" w:hAnsi="Courier" w:cs="Courier"/>
+          <w:kern w:val="0"/>
+        </w:rPr>
+        <w:t>inproceedings</w:t>
+      </w:r>
+      <w:proofErr w:type="spellEnd"/>
+      <w:proofErr w:type="gramEnd"/>
+      <w:r>
+        <w:rPr>
+          <w:rFonts w:ascii="Courier" w:hAnsi="Courier" w:cs="Courier"/>
+          <w:kern w:val="0"/>
+        </w:rPr>
+        <w:t>{bengio2013advances,</w:t>
+      </w:r>
+    </w:p>
+    <w:p>
+      <w:pPr>
+        <w:widowControl/>
+        <w:autoSpaceDE w:val="0"/>
+        <w:autoSpaceDN w:val="0"/>
+        <w:adjustRightInd w:val="0"/>
+        <w:jc w:val="left"/>
+        <w:rPr>
+          <w:rFonts w:ascii="Courier" w:hAnsi="Courier" w:cs="Courier"/>
+          <w:kern w:val="0"/>
+        </w:rPr>
+      </w:pPr>
+      <w:r>
+        <w:rPr>
+          <w:rFonts w:ascii="Courier" w:hAnsi="Courier" w:cs="Courier"/>
+          <w:kern w:val="0"/>
+        </w:rPr>
+        <w:t xml:space="preserve">  </w:t>
+      </w:r>
+      <w:proofErr w:type="gramStart"/>
+      <w:r>
+        <w:rPr>
+          <w:rFonts w:ascii="Courier" w:hAnsi="Courier" w:cs="Courier"/>
+          <w:kern w:val="0"/>
+        </w:rPr>
         <w:t>title</w:t>
       </w:r>
       <w:proofErr w:type="gramEnd"/>
@@ -12287,42 +12645,34 @@
         <w:rPr>
           <w:rFonts w:ascii="Courier" w:hAnsi="Courier" w:cs="Courier"/>
           <w:kern w:val="0"/>
-          <w:sz w:val="26"/>
-          <w:szCs w:val="26"/>
-        </w:rPr>
-        <w:t>={Gradient flow in recurrent nets: the difficulty of learning long-term dependencies},</w:t>
-      </w:r>
-    </w:p>
-    <w:p>
-      <w:pPr>
-        <w:widowControl/>
-        <w:autoSpaceDE w:val="0"/>
-        <w:autoSpaceDN w:val="0"/>
-        <w:adjustRightInd w:val="0"/>
-        <w:jc w:val="left"/>
-        <w:rPr>
-          <w:rFonts w:ascii="Courier" w:hAnsi="Courier" w:cs="Courier"/>
-          <w:kern w:val="0"/>
-          <w:sz w:val="26"/>
-          <w:szCs w:val="26"/>
-        </w:rPr>
-      </w:pPr>
-      <w:r>
-        <w:rPr>
-          <w:rFonts w:ascii="Courier" w:hAnsi="Courier" w:cs="Courier"/>
-          <w:kern w:val="0"/>
-          <w:sz w:val="26"/>
-          <w:szCs w:val="26"/>
-        </w:rPr>
-        <w:t xml:space="preserve">  </w:t>
-      </w:r>
-      <w:proofErr w:type="gramStart"/>
-      <w:r>
-        <w:rPr>
-          <w:rFonts w:ascii="Courier" w:hAnsi="Courier" w:cs="Courier"/>
-          <w:kern w:val="0"/>
-          <w:sz w:val="26"/>
-          <w:szCs w:val="26"/>
+        </w:rPr>
+        <w:t>={Advances in optimizing recurrent networks},</w:t>
+      </w:r>
+    </w:p>
+    <w:p>
+      <w:pPr>
+        <w:widowControl/>
+        <w:autoSpaceDE w:val="0"/>
+        <w:autoSpaceDN w:val="0"/>
+        <w:adjustRightInd w:val="0"/>
+        <w:jc w:val="left"/>
+        <w:rPr>
+          <w:rFonts w:ascii="Courier" w:hAnsi="Courier" w:cs="Courier"/>
+          <w:kern w:val="0"/>
+        </w:rPr>
+      </w:pPr>
+      <w:r>
+        <w:rPr>
+          <w:rFonts w:ascii="Courier" w:hAnsi="Courier" w:cs="Courier"/>
+          <w:kern w:val="0"/>
+        </w:rPr>
+        <w:t xml:space="preserve">  </w:t>
+      </w:r>
+      <w:proofErr w:type="gramStart"/>
+      <w:r>
+        <w:rPr>
+          <w:rFonts w:ascii="Courier" w:hAnsi="Courier" w:cs="Courier"/>
+          <w:kern w:val="0"/>
         </w:rPr>
         <w:t>author</w:t>
       </w:r>
@@ -12331,8 +12681,6 @@
         <w:rPr>
           <w:rFonts w:ascii="Courier" w:hAnsi="Courier" w:cs="Courier"/>
           <w:kern w:val="0"/>
-          <w:sz w:val="26"/>
-          <w:szCs w:val="26"/>
         </w:rPr>
         <w:t>={</w:t>
       </w:r>
@@ -12341,18 +12689,14 @@
         <w:rPr>
           <w:rFonts w:ascii="Courier" w:hAnsi="Courier" w:cs="Courier"/>
           <w:kern w:val="0"/>
-          <w:sz w:val="26"/>
-          <w:szCs w:val="26"/>
-        </w:rPr>
-        <w:t>Hochreiter</w:t>
+        </w:rPr>
+        <w:t>Bengio</w:t>
       </w:r>
       <w:proofErr w:type="spellEnd"/>
       <w:r>
         <w:rPr>
           <w:rFonts w:ascii="Courier" w:hAnsi="Courier" w:cs="Courier"/>
           <w:kern w:val="0"/>
-          <w:sz w:val="26"/>
-          <w:szCs w:val="26"/>
         </w:rPr>
         <w:t xml:space="preserve">, </w:t>
       </w:r>
@@ -12361,38 +12705,30 @@
         <w:rPr>
           <w:rFonts w:ascii="Courier" w:hAnsi="Courier" w:cs="Courier"/>
           <w:kern w:val="0"/>
-          <w:sz w:val="26"/>
-          <w:szCs w:val="26"/>
-        </w:rPr>
-        <w:t>Sepp</w:t>
+        </w:rPr>
+        <w:t>Yoshua</w:t>
       </w:r>
       <w:proofErr w:type="spellEnd"/>
       <w:r>
         <w:rPr>
           <w:rFonts w:ascii="Courier" w:hAnsi="Courier" w:cs="Courier"/>
           <w:kern w:val="0"/>
-          <w:sz w:val="26"/>
-          <w:szCs w:val="26"/>
-        </w:rPr>
-        <w:t xml:space="preserve"> and </w:t>
+        </w:rPr>
+        <w:t xml:space="preserve"> and Boulanger-Lewandowski, Nicolas and </w:t>
       </w:r>
       <w:proofErr w:type="spellStart"/>
       <w:r>
         <w:rPr>
           <w:rFonts w:ascii="Courier" w:hAnsi="Courier" w:cs="Courier"/>
           <w:kern w:val="0"/>
-          <w:sz w:val="26"/>
-          <w:szCs w:val="26"/>
-        </w:rPr>
-        <w:t>Bengio</w:t>
+        </w:rPr>
+        <w:t>Pascanu</w:t>
       </w:r>
       <w:proofErr w:type="spellEnd"/>
       <w:r>
         <w:rPr>
           <w:rFonts w:ascii="Courier" w:hAnsi="Courier" w:cs="Courier"/>
           <w:kern w:val="0"/>
-          <w:sz w:val="26"/>
-          <w:szCs w:val="26"/>
         </w:rPr>
         <w:t xml:space="preserve">, </w:t>
       </w:r>
@@ -12401,112 +12737,116 @@
         <w:rPr>
           <w:rFonts w:ascii="Courier" w:hAnsi="Courier" w:cs="Courier"/>
           <w:kern w:val="0"/>
-          <w:sz w:val="26"/>
-          <w:szCs w:val="26"/>
-        </w:rPr>
-        <w:t>Yoshua</w:t>
+        </w:rPr>
+        <w:t>Razvan</w:t>
       </w:r>
       <w:proofErr w:type="spellEnd"/>
       <w:r>
         <w:rPr>
           <w:rFonts w:ascii="Courier" w:hAnsi="Courier" w:cs="Courier"/>
           <w:kern w:val="0"/>
-          <w:sz w:val="26"/>
-          <w:szCs w:val="26"/>
-        </w:rPr>
-        <w:t xml:space="preserve"> and </w:t>
+        </w:rPr>
+        <w:t>},</w:t>
+      </w:r>
+    </w:p>
+    <w:p>
+      <w:pPr>
+        <w:widowControl/>
+        <w:autoSpaceDE w:val="0"/>
+        <w:autoSpaceDN w:val="0"/>
+        <w:adjustRightInd w:val="0"/>
+        <w:jc w:val="left"/>
+        <w:rPr>
+          <w:rFonts w:ascii="Courier" w:hAnsi="Courier" w:cs="Courier"/>
+          <w:kern w:val="0"/>
+        </w:rPr>
+      </w:pPr>
+      <w:r>
+        <w:rPr>
+          <w:rFonts w:ascii="Courier" w:hAnsi="Courier" w:cs="Courier"/>
+          <w:kern w:val="0"/>
+        </w:rPr>
+        <w:t xml:space="preserve">  </w:t>
       </w:r>
       <w:proofErr w:type="spellStart"/>
-      <w:r>
-        <w:rPr>
-          <w:rFonts w:ascii="Courier" w:hAnsi="Courier" w:cs="Courier"/>
-          <w:kern w:val="0"/>
-          <w:sz w:val="26"/>
-          <w:szCs w:val="26"/>
-        </w:rPr>
-        <w:t>Frasconi</w:t>
+      <w:proofErr w:type="gramStart"/>
+      <w:r>
+        <w:rPr>
+          <w:rFonts w:ascii="Courier" w:hAnsi="Courier" w:cs="Courier"/>
+          <w:kern w:val="0"/>
+        </w:rPr>
+        <w:t>booktitle</w:t>
       </w:r>
       <w:proofErr w:type="spellEnd"/>
-      <w:r>
-        <w:rPr>
-          <w:rFonts w:ascii="Courier" w:hAnsi="Courier" w:cs="Courier"/>
-          <w:kern w:val="0"/>
-          <w:sz w:val="26"/>
-          <w:szCs w:val="26"/>
-        </w:rPr>
-        <w:t xml:space="preserve">, Paolo and </w:t>
-      </w:r>
-      <w:proofErr w:type="spellStart"/>
-      <w:r>
-        <w:rPr>
-          <w:rFonts w:ascii="Courier" w:hAnsi="Courier" w:cs="Courier"/>
-          <w:kern w:val="0"/>
-          <w:sz w:val="26"/>
-          <w:szCs w:val="26"/>
-        </w:rPr>
-        <w:t>Schmidhuber</w:t>
-      </w:r>
-      <w:proofErr w:type="spellEnd"/>
-      <w:r>
-        <w:rPr>
-          <w:rFonts w:ascii="Courier" w:hAnsi="Courier" w:cs="Courier"/>
-          <w:kern w:val="0"/>
-          <w:sz w:val="26"/>
-          <w:szCs w:val="26"/>
-        </w:rPr>
-        <w:t>, J{\"u}</w:t>
-      </w:r>
-      <w:proofErr w:type="spellStart"/>
-      <w:r>
-        <w:rPr>
-          <w:rFonts w:ascii="Courier" w:hAnsi="Courier" w:cs="Courier"/>
-          <w:kern w:val="0"/>
-          <w:sz w:val="26"/>
-          <w:szCs w:val="26"/>
-        </w:rPr>
-        <w:t>rgen</w:t>
-      </w:r>
-      <w:proofErr w:type="spellEnd"/>
-      <w:r>
-        <w:rPr>
-          <w:rFonts w:ascii="Courier" w:hAnsi="Courier" w:cs="Courier"/>
-          <w:kern w:val="0"/>
-          <w:sz w:val="26"/>
-          <w:szCs w:val="26"/>
-        </w:rPr>
-        <w:t>},</w:t>
-      </w:r>
-    </w:p>
-    <w:p>
-      <w:pPr>
-        <w:widowControl/>
-        <w:autoSpaceDE w:val="0"/>
-        <w:autoSpaceDN w:val="0"/>
-        <w:adjustRightInd w:val="0"/>
-        <w:jc w:val="left"/>
-        <w:rPr>
-          <w:rFonts w:ascii="Courier" w:hAnsi="Courier" w:cs="Courier"/>
-          <w:kern w:val="0"/>
-          <w:sz w:val="26"/>
-          <w:szCs w:val="26"/>
-        </w:rPr>
-      </w:pPr>
-      <w:r>
-        <w:rPr>
-          <w:rFonts w:ascii="Courier" w:hAnsi="Courier" w:cs="Courier"/>
-          <w:kern w:val="0"/>
-          <w:sz w:val="26"/>
-          <w:szCs w:val="26"/>
-        </w:rPr>
-        <w:t xml:space="preserve">  </w:t>
-      </w:r>
-      <w:proofErr w:type="gramStart"/>
-      <w:r>
-        <w:rPr>
-          <w:rFonts w:ascii="Courier" w:hAnsi="Courier" w:cs="Courier"/>
-          <w:kern w:val="0"/>
-          <w:sz w:val="26"/>
-          <w:szCs w:val="26"/>
+      <w:proofErr w:type="gramEnd"/>
+      <w:r>
+        <w:rPr>
+          <w:rFonts w:ascii="Courier" w:hAnsi="Courier" w:cs="Courier"/>
+          <w:kern w:val="0"/>
+        </w:rPr>
+        <w:t>={Acoustics, Speech and Signal Processing (ICASSP), 2013 IEEE International Conference on},</w:t>
+      </w:r>
+    </w:p>
+    <w:p>
+      <w:pPr>
+        <w:widowControl/>
+        <w:autoSpaceDE w:val="0"/>
+        <w:autoSpaceDN w:val="0"/>
+        <w:adjustRightInd w:val="0"/>
+        <w:jc w:val="left"/>
+        <w:rPr>
+          <w:rFonts w:ascii="Courier" w:hAnsi="Courier" w:cs="Courier"/>
+          <w:kern w:val="0"/>
+        </w:rPr>
+      </w:pPr>
+      <w:r>
+        <w:rPr>
+          <w:rFonts w:ascii="Courier" w:hAnsi="Courier" w:cs="Courier"/>
+          <w:kern w:val="0"/>
+        </w:rPr>
+        <w:t xml:space="preserve">  </w:t>
+      </w:r>
+      <w:proofErr w:type="gramStart"/>
+      <w:r>
+        <w:rPr>
+          <w:rFonts w:ascii="Courier" w:hAnsi="Courier" w:cs="Courier"/>
+          <w:kern w:val="0"/>
+        </w:rPr>
+        <w:t>pages</w:t>
+      </w:r>
+      <w:proofErr w:type="gramEnd"/>
+      <w:r>
+        <w:rPr>
+          <w:rFonts w:ascii="Courier" w:hAnsi="Courier" w:cs="Courier"/>
+          <w:kern w:val="0"/>
+        </w:rPr>
+        <w:t>={8624--8628},</w:t>
+      </w:r>
+    </w:p>
+    <w:p>
+      <w:pPr>
+        <w:widowControl/>
+        <w:autoSpaceDE w:val="0"/>
+        <w:autoSpaceDN w:val="0"/>
+        <w:adjustRightInd w:val="0"/>
+        <w:jc w:val="left"/>
+        <w:rPr>
+          <w:rFonts w:ascii="Courier" w:hAnsi="Courier" w:cs="Courier"/>
+          <w:kern w:val="0"/>
+        </w:rPr>
+      </w:pPr>
+      <w:r>
+        <w:rPr>
+          <w:rFonts w:ascii="Courier" w:hAnsi="Courier" w:cs="Courier"/>
+          <w:kern w:val="0"/>
+        </w:rPr>
+        <w:t xml:space="preserve">  </w:t>
+      </w:r>
+      <w:proofErr w:type="gramStart"/>
+      <w:r>
+        <w:rPr>
+          <w:rFonts w:ascii="Courier" w:hAnsi="Courier" w:cs="Courier"/>
+          <w:kern w:val="0"/>
         </w:rPr>
         <w:t>year</w:t>
       </w:r>
@@ -12515,71 +12855,62 @@
         <w:rPr>
           <w:rFonts w:ascii="Courier" w:hAnsi="Courier" w:cs="Courier"/>
           <w:kern w:val="0"/>
-          <w:sz w:val="26"/>
-          <w:szCs w:val="26"/>
-        </w:rPr>
-        <w:t>={2001},</w:t>
-      </w:r>
-    </w:p>
-    <w:p>
-      <w:pPr>
-        <w:widowControl/>
-        <w:autoSpaceDE w:val="0"/>
-        <w:autoSpaceDN w:val="0"/>
-        <w:adjustRightInd w:val="0"/>
-        <w:jc w:val="left"/>
-        <w:rPr>
-          <w:rFonts w:ascii="Courier" w:hAnsi="Courier" w:cs="Courier"/>
-          <w:kern w:val="0"/>
-          <w:sz w:val="26"/>
-          <w:szCs w:val="26"/>
-        </w:rPr>
-      </w:pPr>
-      <w:r>
-        <w:rPr>
-          <w:rFonts w:ascii="Courier" w:hAnsi="Courier" w:cs="Courier"/>
-          <w:kern w:val="0"/>
-          <w:sz w:val="26"/>
-          <w:szCs w:val="26"/>
-        </w:rPr>
-        <w:t xml:space="preserve">  </w:t>
-      </w:r>
-      <w:proofErr w:type="gramStart"/>
-      <w:r>
-        <w:rPr>
-          <w:rFonts w:ascii="Courier" w:hAnsi="Courier" w:cs="Courier"/>
-          <w:kern w:val="0"/>
-          <w:sz w:val="26"/>
-          <w:szCs w:val="26"/>
-        </w:rPr>
-        <w:t>publisher</w:t>
-      </w:r>
-      <w:proofErr w:type="gramEnd"/>
-      <w:r>
-        <w:rPr>
-          <w:rFonts w:ascii="Courier" w:hAnsi="Courier" w:cs="Courier"/>
-          <w:kern w:val="0"/>
-          <w:sz w:val="26"/>
-          <w:szCs w:val="26"/>
-        </w:rPr>
-        <w:t>={A field guide to dynamical recurrent neural networks. IEEE Press}</w:t>
-      </w:r>
-    </w:p>
-    <w:p>
-      <w:pPr>
-        <w:rPr>
-          <w:rFonts w:ascii="Courier" w:hAnsi="Courier" w:cs="Courier" w:hint="eastAsia"/>
-          <w:kern w:val="0"/>
-          <w:sz w:val="26"/>
-          <w:szCs w:val="26"/>
-        </w:rPr>
-      </w:pPr>
-      <w:r>
-        <w:rPr>
-          <w:rFonts w:ascii="Courier" w:hAnsi="Courier" w:cs="Courier"/>
-          <w:kern w:val="0"/>
-          <w:sz w:val="26"/>
-          <w:szCs w:val="26"/>
+        </w:rPr>
+        <w:t>={2013},</w:t>
+      </w:r>
+    </w:p>
+    <w:p>
+      <w:pPr>
+        <w:widowControl/>
+        <w:autoSpaceDE w:val="0"/>
+        <w:autoSpaceDN w:val="0"/>
+        <w:adjustRightInd w:val="0"/>
+        <w:jc w:val="left"/>
+        <w:rPr>
+          <w:rFonts w:ascii="Courier" w:hAnsi="Courier" w:cs="Courier"/>
+          <w:kern w:val="0"/>
+        </w:rPr>
+      </w:pPr>
+      <w:r>
+        <w:rPr>
+          <w:rFonts w:ascii="Courier" w:hAnsi="Courier" w:cs="Courier"/>
+          <w:kern w:val="0"/>
+        </w:rPr>
+        <w:t xml:space="preserve">  </w:t>
+      </w:r>
+      <w:proofErr w:type="gramStart"/>
+      <w:r>
+        <w:rPr>
+          <w:rFonts w:ascii="Courier" w:hAnsi="Courier" w:cs="Courier"/>
+          <w:kern w:val="0"/>
+        </w:rPr>
+        <w:t>organization</w:t>
+      </w:r>
+      <w:proofErr w:type="gramEnd"/>
+      <w:r>
+        <w:rPr>
+          <w:rFonts w:ascii="Courier" w:hAnsi="Courier" w:cs="Courier"/>
+          <w:kern w:val="0"/>
+        </w:rPr>
+        <w:t>={IEEE}</w:t>
+      </w:r>
+    </w:p>
+    <w:p>
+      <w:pPr>
+        <w:widowControl/>
+        <w:autoSpaceDE w:val="0"/>
+        <w:autoSpaceDN w:val="0"/>
+        <w:adjustRightInd w:val="0"/>
+        <w:jc w:val="left"/>
+        <w:rPr>
+          <w:rFonts w:ascii="Courier" w:hAnsi="Courier" w:cs="Courier"/>
+          <w:kern w:val="0"/>
+        </w:rPr>
+      </w:pPr>
+      <w:r>
+        <w:rPr>
+          <w:rFonts w:ascii="Courier" w:hAnsi="Courier" w:cs="Courier"/>
+          <w:kern w:val="0"/>
         </w:rPr>
         <w:t>}</w:t>
       </w:r>
@@ -12587,57 +12918,57 @@
     <w:p>
       <w:pPr>
         <w:rPr>
-          <w:rFonts w:ascii="Courier" w:hAnsi="Courier" w:cs="Courier" w:hint="eastAsia"/>
-          <w:kern w:val="0"/>
-          <w:sz w:val="26"/>
-          <w:szCs w:val="26"/>
-        </w:rPr>
-      </w:pPr>
-    </w:p>
-    <w:p>
-      <w:pPr>
-        <w:rPr>
-          <w:rFonts w:ascii="Courier" w:hAnsi="Courier" w:cs="Courier" w:hint="eastAsia"/>
-          <w:kern w:val="0"/>
-          <w:sz w:val="26"/>
-          <w:szCs w:val="26"/>
-        </w:rPr>
-      </w:pPr>
-    </w:p>
-    <w:p>
-      <w:pPr>
-        <w:rPr>
-          <w:rFonts w:ascii="Courier" w:hAnsi="Courier" w:cs="Courier" w:hint="eastAsia"/>
-          <w:kern w:val="0"/>
-          <w:sz w:val="26"/>
-          <w:szCs w:val="26"/>
-        </w:rPr>
-      </w:pPr>
-    </w:p>
-    <w:p>
-      <w:pPr>
-        <w:rPr>
-          <w:rFonts w:ascii="Courier" w:hAnsi="Courier" w:cs="Courier" w:hint="eastAsia"/>
-          <w:kern w:val="0"/>
-          <w:sz w:val="26"/>
-          <w:szCs w:val="26"/>
-        </w:rPr>
-      </w:pPr>
-    </w:p>
-    <w:p>
-      <w:pPr>
-        <w:rPr>
-          <w:rFonts w:ascii="Courier" w:hAnsi="Courier" w:cs="Courier" w:hint="eastAsia"/>
-          <w:kern w:val="0"/>
-          <w:sz w:val="26"/>
-          <w:szCs w:val="26"/>
-        </w:rPr>
-      </w:pPr>
-    </w:p>
-    <w:p>
-      <w:pPr>
-        <w:rPr>
-          <w:rFonts w:ascii="Courier" w:hAnsi="Courier" w:cs="Courier" w:hint="eastAsia"/>
+          <w:rFonts w:ascii="Courier" w:hAnsi="Courier" w:cs="Courier"/>
+          <w:kern w:val="0"/>
+          <w:sz w:val="26"/>
+          <w:szCs w:val="26"/>
+        </w:rPr>
+      </w:pPr>
+    </w:p>
+    <w:p>
+      <w:pPr>
+        <w:rPr>
+          <w:rFonts w:ascii="Courier" w:hAnsi="Courier" w:cs="Courier"/>
+          <w:kern w:val="0"/>
+          <w:sz w:val="26"/>
+          <w:szCs w:val="26"/>
+        </w:rPr>
+      </w:pPr>
+    </w:p>
+    <w:p>
+      <w:pPr>
+        <w:rPr>
+          <w:rFonts w:ascii="Courier" w:hAnsi="Courier" w:cs="Courier"/>
+          <w:kern w:val="0"/>
+          <w:sz w:val="26"/>
+          <w:szCs w:val="26"/>
+        </w:rPr>
+      </w:pPr>
+    </w:p>
+    <w:p>
+      <w:pPr>
+        <w:rPr>
+          <w:rFonts w:ascii="Courier" w:hAnsi="Courier" w:cs="Courier"/>
+          <w:kern w:val="0"/>
+          <w:sz w:val="26"/>
+          <w:szCs w:val="26"/>
+        </w:rPr>
+      </w:pPr>
+    </w:p>
+    <w:p>
+      <w:pPr>
+        <w:rPr>
+          <w:rFonts w:ascii="Courier" w:hAnsi="Courier" w:cs="Courier"/>
+          <w:kern w:val="0"/>
+          <w:sz w:val="26"/>
+          <w:szCs w:val="26"/>
+        </w:rPr>
+      </w:pPr>
+    </w:p>
+    <w:p>
+      <w:pPr>
+        <w:rPr>
+          <w:rFonts w:ascii="Courier" w:hAnsi="Courier" w:cs="Courier"/>
           <w:kern w:val="0"/>
           <w:sz w:val="26"/>
           <w:szCs w:val="26"/>

</xml_diff>